<commit_message>
Decisiones de diseño 5-8 actualizadas
</commit_message>
<xml_diff>
--- a/Documento de diseño.docx
+++ b/Documento de diseño.docx
@@ -8805,7 +8805,7 @@
         <w:rPr>
           <w:lang w:val="es-ES"/>
         </w:rPr>
-        <w:t>Es una solución eficaz al problema, en teoría sencilla.</w:t>
+        <w:t>Es simple y rápido (sólo requiere una importación y aplicar los métodos correspondientes).</w:t>
       </w:r>
     </w:p>
     <w:p>
@@ -8867,6 +8867,21 @@
     </w:p>
     <w:p>
       <w:pPr>
+        <w:rPr>
+          <w:sz w:val="24"/>
+          <w:szCs w:val="24"/>
+          <w:lang w:val="es-ES"/>
+        </w:rPr>
+      </w:pPr>
+      <w:r>
+        <w:rPr>
+          <w:lang w:val="es-ES"/>
+        </w:rPr>
+        <w:br w:type="page"/>
+      </w:r>
+    </w:p>
+    <w:p>
+      <w:pPr>
         <w:pStyle w:val="Ttulo3"/>
         <w:rPr>
           <w:lang w:val="es-ES"/>
@@ -8904,7 +8919,13 @@
         <w:rPr>
           <w:lang w:val="es-ES"/>
         </w:rPr>
-        <w:t>javascript</w:t>
+        <w:t>J</w:t>
+      </w:r>
+      <w:r>
+        <w:rPr>
+          <w:lang w:val="es-ES"/>
+        </w:rPr>
+        <w:t>avascript</w:t>
       </w:r>
       <w:proofErr w:type="spellEnd"/>
       <w:r>
@@ -8946,11 +8967,40 @@
           <w:lang w:val="es-ES"/>
         </w:rPr>
       </w:pPr>
-      <w:r>
-        <w:rPr>
-          <w:lang w:val="es-ES"/>
-        </w:rPr>
-        <w:t>Solucionaría el problema si se implementase bien.</w:t>
+      <w:proofErr w:type="spellStart"/>
+      <w:r>
+        <w:rPr>
+          <w:lang w:val="es-ES"/>
+        </w:rPr>
+        <w:t>Javascript</w:t>
+      </w:r>
+      <w:proofErr w:type="spellEnd"/>
+      <w:r>
+        <w:rPr>
+          <w:lang w:val="es-ES"/>
+        </w:rPr>
+        <w:t xml:space="preserve"> tiende a dar muy buen manejo de muchas situaciones.</w:t>
+      </w:r>
+    </w:p>
+    <w:p>
+      <w:pPr>
+        <w:rPr>
+          <w:lang w:val="es-ES"/>
+        </w:rPr>
+      </w:pPr>
+      <w:r>
+        <w:rPr>
+          <w:b/>
+          <w:bCs/>
+          <w:lang w:val="es-ES"/>
+        </w:rPr>
+        <w:t>Inconvenientes</w:t>
+      </w:r>
+      <w:r>
+        <w:rPr>
+          <w:lang w:val="es-ES"/>
+        </w:rPr>
+        <w:t xml:space="preserve">: </w:t>
       </w:r>
     </w:p>
     <w:p>
@@ -8968,43 +9018,7 @@
         <w:rPr>
           <w:lang w:val="es-ES"/>
         </w:rPr>
-        <w:lastRenderedPageBreak/>
-        <w:t xml:space="preserve">En nuestra experiencia, </w:t>
-      </w:r>
-      <w:proofErr w:type="spellStart"/>
-      <w:r>
-        <w:rPr>
-          <w:lang w:val="es-ES"/>
-        </w:rPr>
-        <w:t>Javascript</w:t>
-      </w:r>
-      <w:proofErr w:type="spellEnd"/>
-      <w:r>
-        <w:rPr>
-          <w:lang w:val="es-ES"/>
-        </w:rPr>
-        <w:t xml:space="preserve"> tiende a dar muy buen manejo de muchas situaciones.</w:t>
-      </w:r>
-    </w:p>
-    <w:p>
-      <w:pPr>
-        <w:rPr>
-          <w:lang w:val="es-ES"/>
-        </w:rPr>
-      </w:pPr>
-      <w:r>
-        <w:rPr>
-          <w:b/>
-          <w:bCs/>
-          <w:lang w:val="es-ES"/>
-        </w:rPr>
-        <w:t>Inconvenientes</w:t>
-      </w:r>
-      <w:r>
-        <w:rPr>
-          <w:lang w:val="es-ES"/>
-        </w:rPr>
-        <w:t xml:space="preserve">: </w:t>
+        <w:t>No había garantía de que esta solución fuese a funcionar.</w:t>
       </w:r>
     </w:p>
     <w:p>
@@ -9022,7 +9036,91 @@
         <w:rPr>
           <w:lang w:val="es-ES"/>
         </w:rPr>
-        <w:t>No había garantía de que esta solución fuese a funcionar.</w:t>
+        <w:t>No habíamos visto esta alternativa entre las múltiples propuestas que hay en foros en internet, por lo que seguramente habría algún inconveniente más.</w:t>
+      </w:r>
+    </w:p>
+    <w:p>
+      <w:pPr>
+        <w:pStyle w:val="Ttulo3"/>
+        <w:rPr>
+          <w:lang w:val="es-ES"/>
+        </w:rPr>
+      </w:pPr>
+    </w:p>
+    <w:p>
+      <w:pPr>
+        <w:rPr>
+          <w:lang w:val="es-ES"/>
+        </w:rPr>
+      </w:pPr>
+      <w:proofErr w:type="spellStart"/>
+      <w:r>
+        <w:rPr>
+          <w:rStyle w:val="Ttulo4Car"/>
+        </w:rPr>
+        <w:t>Alternativa</w:t>
+      </w:r>
+      <w:proofErr w:type="spellEnd"/>
+      <w:r>
+        <w:rPr>
+          <w:rStyle w:val="Ttulo4Car"/>
+        </w:rPr>
+        <w:t xml:space="preserve"> 5.c:</w:t>
+      </w:r>
+      <w:r>
+        <w:rPr>
+          <w:lang w:val="es-ES"/>
+        </w:rPr>
+        <w:t xml:space="preserve"> Hacer llamadas a un mismo archivo </w:t>
+      </w:r>
+      <w:proofErr w:type="spellStart"/>
+      <w:r>
+        <w:rPr>
+          <w:lang w:val="es-ES"/>
+        </w:rPr>
+        <w:t>jsp</w:t>
+      </w:r>
+      <w:proofErr w:type="spellEnd"/>
+      <w:r>
+        <w:rPr>
+          <w:lang w:val="es-ES"/>
+        </w:rPr>
+        <w:t xml:space="preserve"> cambiando los valores del </w:t>
+      </w:r>
+      <w:proofErr w:type="spellStart"/>
+      <w:r>
+        <w:rPr>
+          <w:lang w:val="es-ES"/>
+        </w:rPr>
+        <w:t>model</w:t>
+      </w:r>
+      <w:proofErr w:type="spellEnd"/>
+      <w:r>
+        <w:rPr>
+          <w:lang w:val="es-ES"/>
+        </w:rPr>
+        <w:t xml:space="preserve"> para distinguir las distintas llamadas, emulando un efecto de recursividad.</w:t>
+      </w:r>
+    </w:p>
+    <w:p>
+      <w:pPr>
+        <w:rPr>
+          <w:lang w:val="es-ES"/>
+        </w:rPr>
+      </w:pPr>
+      <w:r>
+        <w:rPr>
+          <w:b/>
+          <w:bCs/>
+          <w:lang w:val="es-ES"/>
+        </w:rPr>
+        <w:t>Ventajas</w:t>
+      </w:r>
+      <w:r>
+        <w:rPr>
+          <w:lang w:val="es-ES"/>
+        </w:rPr>
+        <w:t>:</w:t>
       </w:r>
     </w:p>
     <w:p>
@@ -9040,91 +9138,59 @@
         <w:rPr>
           <w:lang w:val="es-ES"/>
         </w:rPr>
-        <w:t>No habíamos visto esta alternativa entre las múltiples propuestas que hay en foros en internet, por lo que seguramente habría algún inconveniente más.</w:t>
-      </w:r>
-    </w:p>
-    <w:p>
-      <w:pPr>
-        <w:pStyle w:val="Ttulo3"/>
-        <w:rPr>
-          <w:lang w:val="es-ES"/>
-        </w:rPr>
-      </w:pPr>
-    </w:p>
-    <w:p>
-      <w:pPr>
-        <w:rPr>
-          <w:lang w:val="es-ES"/>
-        </w:rPr>
-      </w:pPr>
-      <w:proofErr w:type="spellStart"/>
-      <w:r>
-        <w:rPr>
-          <w:rStyle w:val="Ttulo4Car"/>
-        </w:rPr>
-        <w:t>Alternativa</w:t>
-      </w:r>
-      <w:proofErr w:type="spellEnd"/>
-      <w:r>
-        <w:rPr>
-          <w:rStyle w:val="Ttulo4Car"/>
-        </w:rPr>
-        <w:t xml:space="preserve"> 5.c:</w:t>
-      </w:r>
-      <w:r>
-        <w:rPr>
-          <w:lang w:val="es-ES"/>
-        </w:rPr>
-        <w:t xml:space="preserve"> Hacer llamadas a un mismo archivo </w:t>
-      </w:r>
-      <w:proofErr w:type="spellStart"/>
-      <w:r>
-        <w:rPr>
-          <w:lang w:val="es-ES"/>
-        </w:rPr>
-        <w:t>jsp</w:t>
-      </w:r>
-      <w:proofErr w:type="spellEnd"/>
-      <w:r>
-        <w:rPr>
-          <w:lang w:val="es-ES"/>
-        </w:rPr>
-        <w:t xml:space="preserve"> cambiando los valores del </w:t>
-      </w:r>
-      <w:proofErr w:type="spellStart"/>
-      <w:r>
-        <w:rPr>
-          <w:lang w:val="es-ES"/>
-        </w:rPr>
-        <w:t>model</w:t>
-      </w:r>
-      <w:proofErr w:type="spellEnd"/>
-      <w:r>
-        <w:rPr>
-          <w:lang w:val="es-ES"/>
-        </w:rPr>
-        <w:t xml:space="preserve"> para distinguir las distintas llamadas, emulando un efecto de recursividad.</w:t>
-      </w:r>
-    </w:p>
-    <w:p>
-      <w:pPr>
-        <w:rPr>
-          <w:lang w:val="es-ES"/>
-        </w:rPr>
-      </w:pPr>
-      <w:r>
-        <w:rPr>
-          <w:b/>
-          <w:bCs/>
-          <w:lang w:val="es-ES"/>
-        </w:rPr>
-        <w:t>Ventajas</w:t>
-      </w:r>
-      <w:r>
-        <w:rPr>
-          <w:lang w:val="es-ES"/>
-        </w:rPr>
-        <w:t>:</w:t>
+        <w:t>Es la</w:t>
+      </w:r>
+      <w:r>
+        <w:rPr>
+          <w:lang w:val="es-ES"/>
+        </w:rPr>
+        <w:t xml:space="preserve"> solución</w:t>
+      </w:r>
+      <w:r>
+        <w:rPr>
+          <w:lang w:val="es-ES"/>
+        </w:rPr>
+        <w:t xml:space="preserve"> que más se recomienda en internet</w:t>
+      </w:r>
+      <w:r>
+        <w:rPr>
+          <w:lang w:val="es-ES"/>
+        </w:rPr>
+        <w:t xml:space="preserve">, y ya había una plantilla de código en </w:t>
+      </w:r>
+      <w:proofErr w:type="spellStart"/>
+      <w:r>
+        <w:rPr>
+          <w:lang w:val="es-ES"/>
+        </w:rPr>
+        <w:t>stack</w:t>
+      </w:r>
+      <w:proofErr w:type="spellEnd"/>
+      <w:r>
+        <w:rPr>
+          <w:lang w:val="es-ES"/>
+        </w:rPr>
+        <w:t xml:space="preserve"> </w:t>
+      </w:r>
+      <w:proofErr w:type="spellStart"/>
+      <w:r>
+        <w:rPr>
+          <w:lang w:val="es-ES"/>
+        </w:rPr>
+        <w:t>overflow</w:t>
+      </w:r>
+      <w:proofErr w:type="spellEnd"/>
+      <w:r>
+        <w:rPr>
+          <w:lang w:val="es-ES"/>
+        </w:rPr>
+        <w:t xml:space="preserve"> y otras páginas</w:t>
+      </w:r>
+      <w:r>
+        <w:rPr>
+          <w:lang w:val="es-ES"/>
+        </w:rPr>
+        <w:t>.</w:t>
       </w:r>
     </w:p>
     <w:p>
@@ -9142,7 +9208,28 @@
         <w:rPr>
           <w:lang w:val="es-ES"/>
         </w:rPr>
-        <w:t>Solución simple y eficaz al problema.</w:t>
+        <w:t>Es muy visual y fácil de comprender.</w:t>
+      </w:r>
+    </w:p>
+    <w:p>
+      <w:pPr>
+        <w:rPr>
+          <w:lang w:val="es-ES"/>
+        </w:rPr>
+      </w:pPr>
+      <w:r>
+        <w:rPr>
+          <w:b/>
+          <w:bCs/>
+          <w:lang w:val="es-ES"/>
+        </w:rPr>
+        <w:t>Inconvenientes</w:t>
+      </w:r>
+      <w:r>
+        <w:rPr>
+          <w:lang w:val="es-ES"/>
+        </w:rPr>
+        <w:t xml:space="preserve">: </w:t>
       </w:r>
     </w:p>
     <w:p>
@@ -9160,8 +9247,187 @@
         <w:rPr>
           <w:lang w:val="es-ES"/>
         </w:rPr>
-        <w:t>Es la que más se recomienda en internet.</w:t>
-      </w:r>
+        <w:t>Algunas de las características que tendría una función recursiva en un lenguaje que admita esta funcionalidad, por ejemplo, Java, se pierden, dando lugar a menor manejo de la situación de recursividad.</w:t>
+      </w:r>
+    </w:p>
+    <w:p>
+      <w:pPr>
+        <w:rPr>
+          <w:lang w:val="es-ES"/>
+        </w:rPr>
+      </w:pPr>
+    </w:p>
+    <w:p>
+      <w:pPr>
+        <w:pStyle w:val="Ttulo3"/>
+        <w:rPr>
+          <w:lang w:val="es-ES"/>
+        </w:rPr>
+      </w:pPr>
+      <w:r>
+        <w:rPr>
+          <w:lang w:val="es-ES"/>
+        </w:rPr>
+        <w:t>Justificación de la solución adoptada</w:t>
+      </w:r>
+      <w:bookmarkEnd w:id="10"/>
+    </w:p>
+    <w:p>
+      <w:pPr>
+        <w:rPr>
+          <w:lang w:val="es-ES"/>
+        </w:rPr>
+      </w:pPr>
+      <w:r>
+        <w:rPr>
+          <w:lang w:val="es-ES"/>
+        </w:rPr>
+        <w:t>Seleccionamos la alternativa 5.c, porque era la más recomendada en internet (de hecho, en internet con una rápida búsqueda se puede copiar la estructura básica de la recursividad siguiendo este método) y rápidamente entendimos cómo se realizaba la recursividad sin necesidad de adaptarnos a una nueva librería o a aventurarnos a usar más lenguajes de programación de forma innecesaria (</w:t>
+      </w:r>
+      <w:proofErr w:type="spellStart"/>
+      <w:r>
+        <w:rPr>
+          <w:lang w:val="es-ES"/>
+        </w:rPr>
+        <w:t>javascript</w:t>
+      </w:r>
+      <w:proofErr w:type="spellEnd"/>
+      <w:r>
+        <w:rPr>
+          <w:lang w:val="es-ES"/>
+        </w:rPr>
+        <w:t>).</w:t>
+      </w:r>
+    </w:p>
+    <w:p>
+      <w:pPr>
+        <w:pStyle w:val="Ttulo2"/>
+        <w:rPr>
+          <w:lang w:val="es-ES"/>
+        </w:rPr>
+      </w:pPr>
+      <w:r>
+        <w:rPr>
+          <w:lang w:val="es-ES"/>
+        </w:rPr>
+        <w:t>Decisión 6: Mostrar número de notificaciones del usuario autenticado a tiempo real.</w:t>
+      </w:r>
+    </w:p>
+    <w:p>
+      <w:pPr>
+        <w:pStyle w:val="Ttulo3"/>
+        <w:rPr>
+          <w:lang w:val="es-ES"/>
+        </w:rPr>
+      </w:pPr>
+      <w:r>
+        <w:rPr>
+          <w:lang w:val="es-ES"/>
+        </w:rPr>
+        <w:t>Descripción del problema:</w:t>
+      </w:r>
+    </w:p>
+    <w:p>
+      <w:pPr>
+        <w:rPr>
+          <w:lang w:val="es-ES"/>
+        </w:rPr>
+      </w:pPr>
+      <w:r>
+        <w:rPr>
+          <w:lang w:val="es-ES"/>
+        </w:rPr>
+        <w:t xml:space="preserve">Nuestra aplicación da soporte a un sistema de notificaciones. Para que este sea útil, vimos necesario que un usuario registrado pudiera ver el número de notificaciones que tiene en cualquier momento de la página, y que este se actualizase de forma constante. Por ello, decidimos mostrar este número en el </w:t>
+      </w:r>
+      <w:proofErr w:type="spellStart"/>
+      <w:r>
+        <w:rPr>
+          <w:lang w:val="es-ES"/>
+        </w:rPr>
+        <w:t>header</w:t>
+      </w:r>
+      <w:proofErr w:type="spellEnd"/>
+      <w:r>
+        <w:rPr>
+          <w:lang w:val="es-ES"/>
+        </w:rPr>
+        <w:t xml:space="preserve"> de la página, cuyo código se encuentra en el archivo </w:t>
+      </w:r>
+      <w:proofErr w:type="spellStart"/>
+      <w:r>
+        <w:rPr>
+          <w:lang w:val="es-ES"/>
+        </w:rPr>
+        <w:t>menu.tag</w:t>
+      </w:r>
+      <w:proofErr w:type="spellEnd"/>
+      <w:r>
+        <w:rPr>
+          <w:lang w:val="es-ES"/>
+        </w:rPr>
+        <w:t>. El problema vino al intentar cambiar este número a tiempo real.</w:t>
+      </w:r>
+    </w:p>
+    <w:p>
+      <w:pPr>
+        <w:pStyle w:val="Ttulo3"/>
+        <w:rPr>
+          <w:lang w:val="es-ES"/>
+        </w:rPr>
+      </w:pPr>
+      <w:r>
+        <w:rPr>
+          <w:lang w:val="es-ES"/>
+        </w:rPr>
+        <w:t>Alternativas de solución evaluadas:</w:t>
+      </w:r>
+    </w:p>
+    <w:p>
+      <w:pPr>
+        <w:rPr>
+          <w:lang w:val="es-ES"/>
+        </w:rPr>
+      </w:pPr>
+      <w:proofErr w:type="spellStart"/>
+      <w:r>
+        <w:rPr>
+          <w:rStyle w:val="Ttulo4Car"/>
+        </w:rPr>
+        <w:t>Alternativa</w:t>
+      </w:r>
+      <w:proofErr w:type="spellEnd"/>
+      <w:r>
+        <w:rPr>
+          <w:rStyle w:val="Ttulo4Car"/>
+        </w:rPr>
+        <w:t xml:space="preserve"> 6.a:</w:t>
+      </w:r>
+      <w:r>
+        <w:rPr>
+          <w:lang w:val="es-ES"/>
+        </w:rPr>
+        <w:t xml:space="preserve"> Hacer uso de anotaciones de Spring que ejecutasen un método java cada cierto tiempo.</w:t>
+      </w:r>
+    </w:p>
+    <w:p>
+      <w:pPr>
+        <w:rPr>
+          <w:lang w:val="es-ES"/>
+        </w:rPr>
+      </w:pPr>
+      <w:r>
+        <w:rPr>
+          <w:lang w:val="es-ES"/>
+        </w:rPr>
+        <w:br w:type="page"/>
+      </w:r>
+    </w:p>
+    <w:p>
+      <w:pPr>
+        <w:rPr>
+          <w:lang w:val="es-ES"/>
+        </w:rPr>
+      </w:pPr>
     </w:p>
     <w:p>
       <w:pPr>
@@ -9175,13 +9441,13 @@
           <w:bCs/>
           <w:lang w:val="es-ES"/>
         </w:rPr>
-        <w:t>Inconvenientes</w:t>
-      </w:r>
-      <w:r>
-        <w:rPr>
-          <w:lang w:val="es-ES"/>
-        </w:rPr>
-        <w:t xml:space="preserve">: </w:t>
+        <w:t>Ventajas</w:t>
+      </w:r>
+      <w:r>
+        <w:rPr>
+          <w:lang w:val="es-ES"/>
+        </w:rPr>
+        <w:t>:</w:t>
       </w:r>
     </w:p>
     <w:p>
@@ -9199,166 +9465,13 @@
         <w:rPr>
           <w:lang w:val="es-ES"/>
         </w:rPr>
-        <w:t>Algunas de las características que tendría una función recursiva en un lenguaje que admita esta funcionalidad, por ejemplo, Java, se pierden, dando lugar a menor manejo de la situación de recursividad.</w:t>
-      </w:r>
-    </w:p>
-    <w:p>
-      <w:pPr>
-        <w:rPr>
-          <w:lang w:val="es-ES"/>
-        </w:rPr>
-      </w:pPr>
-    </w:p>
-    <w:p>
-      <w:pPr>
-        <w:pStyle w:val="Ttulo3"/>
-        <w:rPr>
-          <w:lang w:val="es-ES"/>
-        </w:rPr>
-      </w:pPr>
-      <w:r>
-        <w:rPr>
-          <w:lang w:val="es-ES"/>
-        </w:rPr>
-        <w:t>Justificación de la solución adoptada</w:t>
-      </w:r>
-      <w:bookmarkEnd w:id="10"/>
-    </w:p>
-    <w:p>
-      <w:pPr>
-        <w:rPr>
-          <w:lang w:val="es-ES"/>
-        </w:rPr>
-      </w:pPr>
-      <w:r>
-        <w:rPr>
-          <w:lang w:val="es-ES"/>
-        </w:rPr>
-        <w:t>Seleccionamos la alternativa 5.c, porque era la más recomendada en internet (de hecho, en internet con una rápida búsqueda se puede copiar la estructura básica de la recursividad siguiendo este método) y rápidamente entendimos cómo se realizaba la recursividad sin necesidad de adaptarnos a una nueva librería o a aventurarnos a usar más lenguajes de programación de forma innecesaria (</w:t>
-      </w:r>
-      <w:proofErr w:type="spellStart"/>
-      <w:r>
-        <w:rPr>
-          <w:lang w:val="es-ES"/>
-        </w:rPr>
-        <w:t>javascript</w:t>
-      </w:r>
-      <w:proofErr w:type="spellEnd"/>
-      <w:r>
-        <w:rPr>
-          <w:lang w:val="es-ES"/>
-        </w:rPr>
-        <w:t>).</w:t>
-      </w:r>
-    </w:p>
-    <w:p>
-      <w:pPr>
-        <w:pStyle w:val="Ttulo2"/>
-        <w:rPr>
-          <w:lang w:val="es-ES"/>
-        </w:rPr>
-      </w:pPr>
-      <w:r>
-        <w:rPr>
-          <w:lang w:val="es-ES"/>
-        </w:rPr>
-        <w:t>Decisión 6: Mostrar número de notificaciones del usuario autenticado a tiempo real.</w:t>
-      </w:r>
-    </w:p>
-    <w:p>
-      <w:pPr>
-        <w:pStyle w:val="Ttulo3"/>
-        <w:rPr>
-          <w:lang w:val="es-ES"/>
-        </w:rPr>
-      </w:pPr>
-      <w:r>
-        <w:rPr>
-          <w:lang w:val="es-ES"/>
-        </w:rPr>
-        <w:t>Descripción del problema:</w:t>
-      </w:r>
-    </w:p>
-    <w:p>
-      <w:pPr>
-        <w:rPr>
-          <w:lang w:val="es-ES"/>
-        </w:rPr>
-      </w:pPr>
-      <w:r>
-        <w:rPr>
-          <w:lang w:val="es-ES"/>
-        </w:rPr>
-        <w:t xml:space="preserve">Nuestra aplicación da soporte a un sistema de notificaciones. Para que este sea útil, vimos necesario que un usuario registrado pudiera ver el número de notificaciones que tiene en cualquier momento de la página, y que este se actualizase de forma constante. Por ello, decidimos mostrar este número en el </w:t>
-      </w:r>
-      <w:proofErr w:type="spellStart"/>
-      <w:r>
-        <w:rPr>
-          <w:lang w:val="es-ES"/>
-        </w:rPr>
-        <w:t>header</w:t>
-      </w:r>
-      <w:proofErr w:type="spellEnd"/>
-      <w:r>
-        <w:rPr>
-          <w:lang w:val="es-ES"/>
-        </w:rPr>
-        <w:t xml:space="preserve"> de la página, cuyo código se encuentra en el archivo </w:t>
-      </w:r>
-      <w:proofErr w:type="spellStart"/>
-      <w:r>
-        <w:rPr>
-          <w:lang w:val="es-ES"/>
-        </w:rPr>
-        <w:t>menu.tag</w:t>
-      </w:r>
-      <w:proofErr w:type="spellEnd"/>
-      <w:r>
-        <w:rPr>
-          <w:lang w:val="es-ES"/>
-        </w:rPr>
-        <w:t>. El problema vino al intentar cambiar este número a tiempo real.</w:t>
-      </w:r>
-    </w:p>
-    <w:p>
-      <w:pPr>
-        <w:pStyle w:val="Ttulo3"/>
-        <w:rPr>
-          <w:lang w:val="es-ES"/>
-        </w:rPr>
-      </w:pPr>
-      <w:r>
-        <w:rPr>
-          <w:lang w:val="es-ES"/>
-        </w:rPr>
-        <w:t>Alternativas de solución evaluadas:</w:t>
-      </w:r>
-    </w:p>
-    <w:p>
-      <w:pPr>
-        <w:rPr>
-          <w:lang w:val="es-ES"/>
-        </w:rPr>
-      </w:pPr>
-      <w:proofErr w:type="spellStart"/>
-      <w:r>
-        <w:rPr>
-          <w:rStyle w:val="Ttulo4Car"/>
-        </w:rPr>
-        <w:t>Alternativa</w:t>
-      </w:r>
-      <w:proofErr w:type="spellEnd"/>
-      <w:r>
-        <w:rPr>
-          <w:rStyle w:val="Ttulo4Car"/>
-        </w:rPr>
-        <w:t xml:space="preserve"> 6.a:</w:t>
-      </w:r>
-      <w:r>
-        <w:rPr>
-          <w:lang w:val="es-ES"/>
-        </w:rPr>
-        <w:t xml:space="preserve"> Hacer uso de anotaciones de Spring que ejecutasen un método java cada cierto tiempo.</w:t>
+        <w:t>Es simple de implementar</w:t>
+      </w:r>
+      <w:r>
+        <w:rPr>
+          <w:lang w:val="es-ES"/>
+        </w:rPr>
+        <w:t>.</w:t>
       </w:r>
     </w:p>
     <w:p>
@@ -9373,13 +9486,13 @@
           <w:bCs/>
           <w:lang w:val="es-ES"/>
         </w:rPr>
-        <w:t>Ventajas</w:t>
-      </w:r>
-      <w:r>
-        <w:rPr>
-          <w:lang w:val="es-ES"/>
-        </w:rPr>
-        <w:t>:</w:t>
+        <w:t>Inconvenientes</w:t>
+      </w:r>
+      <w:r>
+        <w:rPr>
+          <w:lang w:val="es-ES"/>
+        </w:rPr>
+        <w:t xml:space="preserve">: </w:t>
       </w:r>
     </w:p>
     <w:p>
@@ -9397,28 +9510,7 @@
         <w:rPr>
           <w:lang w:val="es-ES"/>
         </w:rPr>
-        <w:t>Solución simple que soporta nuestro sistema Spring.</w:t>
-      </w:r>
-    </w:p>
-    <w:p>
-      <w:pPr>
-        <w:rPr>
-          <w:lang w:val="es-ES"/>
-        </w:rPr>
-      </w:pPr>
-      <w:r>
-        <w:rPr>
-          <w:b/>
-          <w:bCs/>
-          <w:lang w:val="es-ES"/>
-        </w:rPr>
-        <w:t>Inconvenientes</w:t>
-      </w:r>
-      <w:r>
-        <w:rPr>
-          <w:lang w:val="es-ES"/>
-        </w:rPr>
-        <w:t xml:space="preserve">: </w:t>
+        <w:t>Como prácticamente cualquier funcionalidad de Spring, el principal inconveniente es que no es fácil qué está ocurriendo detrás de cada anotación, y tampoco se puede editar ese código para adaptarlo a nuestra situación.</w:t>
       </w:r>
     </w:p>
     <w:p>
@@ -9436,7 +9528,7 @@
         <w:rPr>
           <w:lang w:val="es-ES"/>
         </w:rPr>
-        <w:t>Como prácticamente cualquier funcionalidad de Spring, el principal inconveniente es que no es fácil qué está ocurriendo detrás de cada anotación, y tampoco se puede editar ese código para adaptarlo a nuestra situación.</w:t>
+        <w:t>El código no se ejecutaba en el orden que teníamos pensado, y daba lugar a bastantes errores.</w:t>
       </w:r>
     </w:p>
     <w:p>
@@ -9454,8 +9546,121 @@
         <w:rPr>
           <w:lang w:val="es-ES"/>
         </w:rPr>
-        <w:lastRenderedPageBreak/>
-        <w:t>El código no se ejecutaba en el orden que teníamos pensado, y daba lugar a bastantes errores.</w:t>
+        <w:t xml:space="preserve">Por algún motivo, hacer uso de esta anotación impedía que funcionasen los Junit </w:t>
+      </w:r>
+      <w:proofErr w:type="spellStart"/>
+      <w:r>
+        <w:rPr>
+          <w:lang w:val="es-ES"/>
+        </w:rPr>
+        <w:t>tests</w:t>
+      </w:r>
+      <w:proofErr w:type="spellEnd"/>
+      <w:r>
+        <w:rPr>
+          <w:lang w:val="es-ES"/>
+        </w:rPr>
+        <w:t>.</w:t>
+      </w:r>
+    </w:p>
+    <w:p>
+      <w:pPr>
+        <w:pStyle w:val="Ttulo3"/>
+        <w:rPr>
+          <w:lang w:val="es-ES"/>
+        </w:rPr>
+      </w:pPr>
+    </w:p>
+    <w:p>
+      <w:pPr>
+        <w:rPr>
+          <w:lang w:val="es-ES"/>
+        </w:rPr>
+      </w:pPr>
+      <w:proofErr w:type="spellStart"/>
+      <w:r>
+        <w:rPr>
+          <w:rStyle w:val="Ttulo4Car"/>
+        </w:rPr>
+        <w:t>Alternativa</w:t>
+      </w:r>
+      <w:proofErr w:type="spellEnd"/>
+      <w:r>
+        <w:rPr>
+          <w:rStyle w:val="Ttulo4Car"/>
+        </w:rPr>
+        <w:t xml:space="preserve"> 6.b:</w:t>
+      </w:r>
+      <w:r>
+        <w:rPr>
+          <w:lang w:val="es-ES"/>
+        </w:rPr>
+        <w:t xml:space="preserve"> Hacer uso de </w:t>
+      </w:r>
+      <w:proofErr w:type="spellStart"/>
+      <w:r>
+        <w:rPr>
+          <w:lang w:val="es-ES"/>
+        </w:rPr>
+        <w:t>J</w:t>
+      </w:r>
+      <w:r>
+        <w:rPr>
+          <w:lang w:val="es-ES"/>
+        </w:rPr>
+        <w:t>avascript</w:t>
+      </w:r>
+      <w:proofErr w:type="spellEnd"/>
+      <w:r>
+        <w:rPr>
+          <w:lang w:val="es-ES"/>
+        </w:rPr>
+        <w:t xml:space="preserve"> y </w:t>
+      </w:r>
+      <w:r>
+        <w:rPr>
+          <w:lang w:val="es-ES"/>
+        </w:rPr>
+        <w:t>A</w:t>
+      </w:r>
+      <w:r>
+        <w:rPr>
+          <w:lang w:val="es-ES"/>
+        </w:rPr>
+        <w:t xml:space="preserve">jax para hacer llamadas a una función </w:t>
+      </w:r>
+      <w:r>
+        <w:rPr>
+          <w:lang w:val="es-ES"/>
+        </w:rPr>
+        <w:t>J</w:t>
+      </w:r>
+      <w:r>
+        <w:rPr>
+          <w:lang w:val="es-ES"/>
+        </w:rPr>
+        <w:t>ava a tiempo real.</w:t>
+      </w:r>
+    </w:p>
+    <w:p>
+      <w:pPr>
+        <w:rPr>
+          <w:lang w:val="es-ES"/>
+        </w:rPr>
+      </w:pPr>
+      <w:r>
+        <w:rPr>
+          <w:b/>
+          <w:bCs/>
+          <w:lang w:val="es-ES"/>
+        </w:rPr>
+        <w:t>Ventajas</w:t>
+      </w:r>
+      <w:r>
+        <w:rPr>
+          <w:lang w:val="es-ES"/>
+        </w:rPr>
+        <w:t>:</w:t>
       </w:r>
     </w:p>
     <w:p>
@@ -9473,84 +9678,27 @@
         <w:rPr>
           <w:lang w:val="es-ES"/>
         </w:rPr>
-        <w:t xml:space="preserve">Por algún motivo, hacer uso de esta anotación impedía que funcionasen los Junit </w:t>
-      </w:r>
-      <w:proofErr w:type="spellStart"/>
-      <w:r>
-        <w:rPr>
-          <w:lang w:val="es-ES"/>
-        </w:rPr>
-        <w:t>tests</w:t>
-      </w:r>
-      <w:proofErr w:type="spellEnd"/>
-      <w:r>
-        <w:rPr>
-          <w:lang w:val="es-ES"/>
-        </w:rPr>
-        <w:t>.</w:t>
-      </w:r>
-    </w:p>
-    <w:p>
-      <w:pPr>
-        <w:pStyle w:val="Ttulo3"/>
-        <w:rPr>
-          <w:lang w:val="es-ES"/>
-        </w:rPr>
-      </w:pPr>
-    </w:p>
-    <w:p>
-      <w:pPr>
-        <w:rPr>
-          <w:lang w:val="es-ES"/>
-        </w:rPr>
-      </w:pPr>
-      <w:proofErr w:type="spellStart"/>
-      <w:r>
-        <w:rPr>
-          <w:rStyle w:val="Ttulo4Car"/>
-        </w:rPr>
-        <w:t>Alternativa</w:t>
-      </w:r>
-      <w:proofErr w:type="spellEnd"/>
-      <w:r>
-        <w:rPr>
-          <w:rStyle w:val="Ttulo4Car"/>
-        </w:rPr>
-        <w:t xml:space="preserve"> 6.b:</w:t>
-      </w:r>
-      <w:r>
-        <w:rPr>
-          <w:lang w:val="es-ES"/>
-        </w:rPr>
-        <w:t xml:space="preserve"> Hacer uso de </w:t>
-      </w:r>
-      <w:proofErr w:type="spellStart"/>
-      <w:r>
-        <w:rPr>
-          <w:lang w:val="es-ES"/>
-        </w:rPr>
-        <w:t>javascript</w:t>
-      </w:r>
-      <w:proofErr w:type="spellEnd"/>
-      <w:r>
-        <w:rPr>
-          <w:lang w:val="es-ES"/>
-        </w:rPr>
-        <w:t xml:space="preserve"> y </w:t>
-      </w:r>
-      <w:proofErr w:type="spellStart"/>
-      <w:r>
-        <w:rPr>
-          <w:lang w:val="es-ES"/>
-        </w:rPr>
-        <w:t>ajax</w:t>
-      </w:r>
-      <w:proofErr w:type="spellEnd"/>
-      <w:r>
-        <w:rPr>
-          <w:lang w:val="es-ES"/>
-        </w:rPr>
-        <w:t xml:space="preserve"> para hacer llamadas a una función java a tiempo real.</w:t>
+        <w:t xml:space="preserve">El uso de </w:t>
+      </w:r>
+      <w:proofErr w:type="spellStart"/>
+      <w:r>
+        <w:rPr>
+          <w:lang w:val="es-ES"/>
+        </w:rPr>
+        <w:t>J</w:t>
+      </w:r>
+      <w:r>
+        <w:rPr>
+          <w:lang w:val="es-ES"/>
+        </w:rPr>
+        <w:t>avascript</w:t>
+      </w:r>
+      <w:proofErr w:type="spellEnd"/>
+      <w:r>
+        <w:rPr>
+          <w:lang w:val="es-ES"/>
+        </w:rPr>
+        <w:t xml:space="preserve"> para cambios a tiempo real en la página sin necesidad de recargar la página es lo más recomendado.</w:t>
       </w:r>
     </w:p>
     <w:p>
@@ -9565,13 +9713,13 @@
           <w:bCs/>
           <w:lang w:val="es-ES"/>
         </w:rPr>
-        <w:t>Ventajas</w:t>
-      </w:r>
-      <w:r>
-        <w:rPr>
-          <w:lang w:val="es-ES"/>
-        </w:rPr>
-        <w:t>:</w:t>
+        <w:t>Inconvenientes</w:t>
+      </w:r>
+      <w:r>
+        <w:rPr>
+          <w:lang w:val="es-ES"/>
+        </w:rPr>
+        <w:t xml:space="preserve">: </w:t>
       </w:r>
     </w:p>
     <w:p>
@@ -9589,7 +9737,7 @@
         <w:rPr>
           <w:lang w:val="es-ES"/>
         </w:rPr>
-        <w:t>Solucionaría el problema de forma eficaz.</w:t>
+        <w:t>No había garantía de que esta solución fuese a funcionar.</w:t>
       </w:r>
     </w:p>
     <w:p>
@@ -9607,21 +9755,70 @@
         <w:rPr>
           <w:lang w:val="es-ES"/>
         </w:rPr>
-        <w:t xml:space="preserve">El uso de </w:t>
-      </w:r>
-      <w:proofErr w:type="spellStart"/>
-      <w:r>
-        <w:rPr>
-          <w:lang w:val="es-ES"/>
-        </w:rPr>
-        <w:t>javascript</w:t>
-      </w:r>
-      <w:proofErr w:type="spellEnd"/>
-      <w:r>
-        <w:rPr>
-          <w:lang w:val="es-ES"/>
-        </w:rPr>
-        <w:t xml:space="preserve"> para cambios a tiempo real en la página sin necesidad de recargar la página es lo más recomendado.</w:t>
+        <w:t xml:space="preserve">No sabíamos si podría provocar conflictos con Spring. </w:t>
+      </w:r>
+    </w:p>
+    <w:p>
+      <w:pPr>
+        <w:pStyle w:val="Ttulo3"/>
+        <w:rPr>
+          <w:lang w:val="es-ES"/>
+        </w:rPr>
+      </w:pPr>
+    </w:p>
+    <w:p>
+      <w:pPr>
+        <w:rPr>
+          <w:lang w:val="es-ES"/>
+        </w:rPr>
+      </w:pPr>
+      <w:proofErr w:type="spellStart"/>
+      <w:r>
+        <w:rPr>
+          <w:rStyle w:val="Ttulo4Car"/>
+        </w:rPr>
+        <w:t>Alternativa</w:t>
+      </w:r>
+      <w:proofErr w:type="spellEnd"/>
+      <w:r>
+        <w:rPr>
+          <w:rStyle w:val="Ttulo4Car"/>
+        </w:rPr>
+        <w:t xml:space="preserve"> 6.c:</w:t>
+      </w:r>
+      <w:r>
+        <w:rPr>
+          <w:lang w:val="es-ES"/>
+        </w:rPr>
+        <w:t xml:space="preserve"> Crear un atributo en la clase del usuario que fuese el número de notificaciones, y hacer una llamada </w:t>
+      </w:r>
+      <w:proofErr w:type="gramStart"/>
+      <w:r>
+        <w:rPr>
+          <w:lang w:val="es-ES"/>
+        </w:rPr>
+        <w:t>a</w:t>
+      </w:r>
+      <w:proofErr w:type="gramEnd"/>
+      <w:r>
+        <w:rPr>
+          <w:lang w:val="es-ES"/>
+        </w:rPr>
+        <w:t xml:space="preserve"> este atributo en el código de </w:t>
+      </w:r>
+      <w:proofErr w:type="spellStart"/>
+      <w:r>
+        <w:rPr>
+          <w:lang w:val="es-ES"/>
+        </w:rPr>
+        <w:t>menu.tag</w:t>
+      </w:r>
+      <w:proofErr w:type="spellEnd"/>
+      <w:r>
+        <w:rPr>
+          <w:lang w:val="es-ES"/>
+        </w:rPr>
+        <w:t>, de igual forma que se coge el nombre de usuario del usuario autenticado.</w:t>
       </w:r>
     </w:p>
     <w:p>
@@ -9636,13 +9833,13 @@
           <w:bCs/>
           <w:lang w:val="es-ES"/>
         </w:rPr>
-        <w:t>Inconvenientes</w:t>
-      </w:r>
-      <w:r>
-        <w:rPr>
-          <w:lang w:val="es-ES"/>
-        </w:rPr>
-        <w:t xml:space="preserve">: </w:t>
+        <w:t>Ventajas</w:t>
+      </w:r>
+      <w:r>
+        <w:rPr>
+          <w:lang w:val="es-ES"/>
+        </w:rPr>
+        <w:t>:</w:t>
       </w:r>
     </w:p>
     <w:p>
@@ -9660,7 +9857,48 @@
         <w:rPr>
           <w:lang w:val="es-ES"/>
         </w:rPr>
-        <w:t>No había garantía de que esta solución fuese a funcionar.</w:t>
+        <w:t>Muy sencillo de implementar</w:t>
+      </w:r>
+      <w:r>
+        <w:rPr>
+          <w:lang w:val="es-ES"/>
+        </w:rPr>
+        <w:t xml:space="preserve"> en </w:t>
+      </w:r>
+      <w:proofErr w:type="spellStart"/>
+      <w:r>
+        <w:rPr>
+          <w:lang w:val="es-ES"/>
+        </w:rPr>
+        <w:t>jsp</w:t>
+      </w:r>
+      <w:proofErr w:type="spellEnd"/>
+      <w:r>
+        <w:rPr>
+          <w:lang w:val="es-ES"/>
+        </w:rPr>
+        <w:t>.</w:t>
+      </w:r>
+    </w:p>
+    <w:p>
+      <w:pPr>
+        <w:rPr>
+          <w:lang w:val="es-ES"/>
+        </w:rPr>
+      </w:pPr>
+      <w:r>
+        <w:rPr>
+          <w:b/>
+          <w:bCs/>
+          <w:lang w:val="es-ES"/>
+        </w:rPr>
+        <w:t>Inconvenientes</w:t>
+      </w:r>
+      <w:r>
+        <w:rPr>
+          <w:lang w:val="es-ES"/>
+        </w:rPr>
+        <w:t xml:space="preserve">: </w:t>
       </w:r>
     </w:p>
     <w:p>
@@ -9678,91 +9916,7 @@
         <w:rPr>
           <w:lang w:val="es-ES"/>
         </w:rPr>
-        <w:t xml:space="preserve">No sabíamos si podría provocar conflictos con Spring. </w:t>
-      </w:r>
-    </w:p>
-    <w:p>
-      <w:pPr>
-        <w:pStyle w:val="Ttulo3"/>
-        <w:rPr>
-          <w:lang w:val="es-ES"/>
-        </w:rPr>
-      </w:pPr>
-    </w:p>
-    <w:p>
-      <w:pPr>
-        <w:rPr>
-          <w:lang w:val="es-ES"/>
-        </w:rPr>
-      </w:pPr>
-      <w:proofErr w:type="spellStart"/>
-      <w:r>
-        <w:rPr>
-          <w:rStyle w:val="Ttulo4Car"/>
-        </w:rPr>
-        <w:t>Alternativa</w:t>
-      </w:r>
-      <w:proofErr w:type="spellEnd"/>
-      <w:r>
-        <w:rPr>
-          <w:rStyle w:val="Ttulo4Car"/>
-        </w:rPr>
-        <w:t xml:space="preserve"> 6.c:</w:t>
-      </w:r>
-      <w:r>
-        <w:rPr>
-          <w:lang w:val="es-ES"/>
-        </w:rPr>
-        <w:t xml:space="preserve"> Crear un atributo en la clase del usuario que fuese el número de notificaciones, y hacer una llamada </w:t>
-      </w:r>
-      <w:proofErr w:type="gramStart"/>
-      <w:r>
-        <w:rPr>
-          <w:lang w:val="es-ES"/>
-        </w:rPr>
-        <w:t>a</w:t>
-      </w:r>
-      <w:proofErr w:type="gramEnd"/>
-      <w:r>
-        <w:rPr>
-          <w:lang w:val="es-ES"/>
-        </w:rPr>
-        <w:t xml:space="preserve"> este atributo en el código de </w:t>
-      </w:r>
-      <w:proofErr w:type="spellStart"/>
-      <w:r>
-        <w:rPr>
-          <w:lang w:val="es-ES"/>
-        </w:rPr>
-        <w:t>menu.tag</w:t>
-      </w:r>
-      <w:proofErr w:type="spellEnd"/>
-      <w:r>
-        <w:rPr>
-          <w:lang w:val="es-ES"/>
-        </w:rPr>
-        <w:t>, de igual forma que se coge el nombre de usuario del usuario autenticado.</w:t>
-      </w:r>
-    </w:p>
-    <w:p>
-      <w:pPr>
-        <w:rPr>
-          <w:lang w:val="es-ES"/>
-        </w:rPr>
-      </w:pPr>
-      <w:r>
-        <w:rPr>
-          <w:b/>
-          <w:bCs/>
-          <w:lang w:val="es-ES"/>
-        </w:rPr>
-        <w:t>Ventajas</w:t>
-      </w:r>
-      <w:r>
-        <w:rPr>
-          <w:lang w:val="es-ES"/>
-        </w:rPr>
-        <w:t>:</w:t>
+        <w:t>No habría forma de hacer que se actualizase a tiempo real a menos que el usuario recargase la página.</w:t>
       </w:r>
     </w:p>
     <w:p>
@@ -9780,7 +9934,136 @@
         <w:rPr>
           <w:lang w:val="es-ES"/>
         </w:rPr>
-        <w:t>Solución sencilla.</w:t>
+        <w:t>Tendría que haber un intercambio de información entre las creaciones de las notificaciones y el número que representa el número de notificaciones del usuario</w:t>
+      </w:r>
+      <w:r>
+        <w:rPr>
+          <w:lang w:val="es-ES"/>
+        </w:rPr>
+        <w:t>, lo que complicaría otros códigos de la aplicación</w:t>
+      </w:r>
+      <w:r>
+        <w:rPr>
+          <w:lang w:val="es-ES"/>
+        </w:rPr>
+        <w:t>.</w:t>
+      </w:r>
+    </w:p>
+    <w:p>
+      <w:pPr>
+        <w:rPr>
+          <w:lang w:val="es-ES"/>
+        </w:rPr>
+      </w:pPr>
+    </w:p>
+    <w:p>
+      <w:pPr>
+        <w:pStyle w:val="Ttulo3"/>
+        <w:rPr>
+          <w:lang w:val="es-ES"/>
+        </w:rPr>
+      </w:pPr>
+      <w:r>
+        <w:rPr>
+          <w:lang w:val="es-ES"/>
+        </w:rPr>
+        <w:t>Justificación de la solución adoptada</w:t>
+      </w:r>
+    </w:p>
+    <w:p>
+      <w:pPr>
+        <w:rPr>
+          <w:lang w:val="es-ES"/>
+        </w:rPr>
+      </w:pPr>
+      <w:r>
+        <w:rPr>
+          <w:lang w:val="es-ES"/>
+        </w:rPr>
+        <w:t>Probamos las tres soluciones, empezando por 6.a, y terminando por 6.b, que es la que finalmente elegimos. 6.a quedó rechazada al dar problemas con las pruebas unitarias. La alternativa 6.c tampoco nos valía porque no se podía hacer una llamada a cualquier atributo del usuario con tanta facilidad como pensábamos que se podría. La solución 6.b es la última que se nos ocurrió, y fue sencillo de implementar y no dio ningún problema.</w:t>
+      </w:r>
+    </w:p>
+    <w:p>
+      <w:pPr>
+        <w:pStyle w:val="Ttulo2"/>
+        <w:rPr>
+          <w:lang w:val="es-ES"/>
+        </w:rPr>
+      </w:pPr>
+      <w:r>
+        <w:rPr>
+          <w:lang w:val="es-ES"/>
+        </w:rPr>
+        <w:lastRenderedPageBreak/>
+        <w:t>Decisión 7: Niveles en los comentarios.</w:t>
+      </w:r>
+    </w:p>
+    <w:p>
+      <w:pPr>
+        <w:pStyle w:val="Ttulo3"/>
+        <w:rPr>
+          <w:lang w:val="es-ES"/>
+        </w:rPr>
+      </w:pPr>
+      <w:r>
+        <w:rPr>
+          <w:lang w:val="es-ES"/>
+        </w:rPr>
+        <w:t>Descripción del problema:</w:t>
+      </w:r>
+    </w:p>
+    <w:p>
+      <w:pPr>
+        <w:rPr>
+          <w:lang w:val="es-ES"/>
+        </w:rPr>
+      </w:pPr>
+      <w:r>
+        <w:rPr>
+          <w:lang w:val="es-ES"/>
+        </w:rPr>
+        <w:t>Relacionada con la decisión 5, este problema vuelve a tener que ver con comentarios y citas. En este caso, el problema estaba en cómo distinguir en qué nivel del árbol se encontraba cada comentario (donde la raíz del árbol sería el comentario que no citaba a ninguno, las ramas los comentarios que no han sido citados, y los demás nodos los comentarios que citan a otro comentario y que luego son citados por otro).</w:t>
+      </w:r>
+    </w:p>
+    <w:p>
+      <w:pPr>
+        <w:pStyle w:val="Ttulo3"/>
+        <w:rPr>
+          <w:lang w:val="es-ES"/>
+        </w:rPr>
+      </w:pPr>
+      <w:r>
+        <w:rPr>
+          <w:lang w:val="es-ES"/>
+        </w:rPr>
+        <w:t>Alternativas de solución evaluadas:</w:t>
+      </w:r>
+    </w:p>
+    <w:p>
+      <w:pPr>
+        <w:rPr>
+          <w:lang w:val="es-ES"/>
+        </w:rPr>
+      </w:pPr>
+      <w:proofErr w:type="spellStart"/>
+      <w:r>
+        <w:rPr>
+          <w:rStyle w:val="Ttulo4Car"/>
+        </w:rPr>
+        <w:t>Alternativa</w:t>
+      </w:r>
+      <w:proofErr w:type="spellEnd"/>
+      <w:r>
+        <w:rPr>
+          <w:rStyle w:val="Ttulo4Car"/>
+        </w:rPr>
+        <w:t xml:space="preserve"> 7.a:</w:t>
+      </w:r>
+      <w:r>
+        <w:rPr>
+          <w:lang w:val="es-ES"/>
+        </w:rPr>
+        <w:t xml:space="preserve"> En la llamada recursiva, aumentar en uno el nivel de un comentario por cada llamada.</w:t>
       </w:r>
     </w:p>
     <w:p>
@@ -9795,13 +10078,13 @@
           <w:bCs/>
           <w:lang w:val="es-ES"/>
         </w:rPr>
-        <w:t>Inconvenientes</w:t>
-      </w:r>
-      <w:r>
-        <w:rPr>
-          <w:lang w:val="es-ES"/>
-        </w:rPr>
-        <w:t xml:space="preserve">: </w:t>
+        <w:t>Ventajas</w:t>
+      </w:r>
+      <w:r>
+        <w:rPr>
+          <w:lang w:val="es-ES"/>
+        </w:rPr>
+        <w:t>:</w:t>
       </w:r>
     </w:p>
     <w:p>
@@ -9819,7 +10102,46 @@
         <w:rPr>
           <w:lang w:val="es-ES"/>
         </w:rPr>
-        <w:t>No habría forma de hacer que se actualizase a tiempo real a menos que el usuario recargase la página.</w:t>
+        <w:t>Alternativa s</w:t>
+      </w:r>
+      <w:r>
+        <w:rPr>
+          <w:lang w:val="es-ES"/>
+        </w:rPr>
+        <w:t>imple y lógica. Prácticamente igual que como hemos programado siempre las funciones recursivas</w:t>
+      </w:r>
+      <w:r>
+        <w:rPr>
+          <w:lang w:val="es-ES"/>
+        </w:rPr>
+        <w:t xml:space="preserve"> en Java</w:t>
+      </w:r>
+      <w:r>
+        <w:rPr>
+          <w:lang w:val="es-ES"/>
+        </w:rPr>
+        <w:t>.</w:t>
+      </w:r>
+    </w:p>
+    <w:p>
+      <w:pPr>
+        <w:rPr>
+          <w:lang w:val="es-ES"/>
+        </w:rPr>
+      </w:pPr>
+      <w:r>
+        <w:rPr>
+          <w:b/>
+          <w:bCs/>
+          <w:lang w:val="es-ES"/>
+        </w:rPr>
+        <w:t>Inconvenientes</w:t>
+      </w:r>
+      <w:r>
+        <w:rPr>
+          <w:lang w:val="es-ES"/>
+        </w:rPr>
+        <w:t xml:space="preserve">: </w:t>
       </w:r>
     </w:p>
     <w:p>
@@ -9837,15 +10159,22 @@
         <w:rPr>
           <w:lang w:val="es-ES"/>
         </w:rPr>
-        <w:t>Tendría que haber un intercambio de información entre las creaciones de las notificaciones y el número que representa el número de notificaciones del usuario.</w:t>
-      </w:r>
-    </w:p>
-    <w:p>
-      <w:pPr>
-        <w:rPr>
-          <w:lang w:val="es-ES"/>
-        </w:rPr>
-      </w:pPr>
+        <w:t xml:space="preserve">Debido a que la alternativa escogida en la decisión 5 fue la de hacer llamadas recursivas a un mismo archivo </w:t>
+      </w:r>
+      <w:proofErr w:type="spellStart"/>
+      <w:r>
+        <w:rPr>
+          <w:lang w:val="es-ES"/>
+        </w:rPr>
+        <w:t>jsp</w:t>
+      </w:r>
+      <w:proofErr w:type="spellEnd"/>
+      <w:r>
+        <w:rPr>
+          <w:lang w:val="es-ES"/>
+        </w:rPr>
+        <w:t>, muchas funcionalidades lógicas de una función recursiva no funcionaban como uno se esperaría, dificultando en gran medida esta alternativa.</w:t>
+      </w:r>
     </w:p>
     <w:p>
       <w:pPr>
@@ -9854,81 +10183,6 @@
           <w:lang w:val="es-ES"/>
         </w:rPr>
       </w:pPr>
-      <w:r>
-        <w:rPr>
-          <w:lang w:val="es-ES"/>
-        </w:rPr>
-        <w:t>Justificación de la solución adoptada</w:t>
-      </w:r>
-    </w:p>
-    <w:p>
-      <w:pPr>
-        <w:rPr>
-          <w:lang w:val="es-ES"/>
-        </w:rPr>
-      </w:pPr>
-      <w:r>
-        <w:rPr>
-          <w:lang w:val="es-ES"/>
-        </w:rPr>
-        <w:t>Probamos las tres soluciones, empezando por 6.a, y terminando por 6.b, que es la que finalmente elegimos. 6.a quedó rechazada al dar problemas con las pruebas unitarias. La alternativa 6.c tampoco nos valía porque no se podía hacer una llamada a cualquier atributo del usuario con tanta facilidad como pensábamos que se podría. La solución 6.b es la última que se nos ocurrió, y fue sencillo de implementar y no dio ningún problema.</w:t>
-      </w:r>
-    </w:p>
-    <w:p>
-      <w:pPr>
-        <w:pStyle w:val="Ttulo2"/>
-        <w:rPr>
-          <w:lang w:val="es-ES"/>
-        </w:rPr>
-      </w:pPr>
-      <w:r>
-        <w:rPr>
-          <w:lang w:val="es-ES"/>
-        </w:rPr>
-        <w:t>Decisión 7: Niveles en los comentarios.</w:t>
-      </w:r>
-    </w:p>
-    <w:p>
-      <w:pPr>
-        <w:pStyle w:val="Ttulo3"/>
-        <w:rPr>
-          <w:lang w:val="es-ES"/>
-        </w:rPr>
-      </w:pPr>
-      <w:r>
-        <w:rPr>
-          <w:lang w:val="es-ES"/>
-        </w:rPr>
-        <w:t>Descripción del problema:</w:t>
-      </w:r>
-    </w:p>
-    <w:p>
-      <w:pPr>
-        <w:rPr>
-          <w:lang w:val="es-ES"/>
-        </w:rPr>
-      </w:pPr>
-      <w:r>
-        <w:rPr>
-          <w:lang w:val="es-ES"/>
-        </w:rPr>
-        <w:t>Relacionada con la decisión 5, este problema vuelve a tener que ver con comentarios y citas. En este caso, el problema estaba en cómo distinguir en qué nivel del árbol se encontraba cada comentario (donde la raíz del árbol sería el comentario que no citaba a ninguno, las ramas los comentarios que no han sido citados, y los demás nodos los comentarios que citan a otro comentario y que luego son citados por otro).</w:t>
-      </w:r>
-    </w:p>
-    <w:p>
-      <w:pPr>
-        <w:pStyle w:val="Ttulo3"/>
-        <w:rPr>
-          <w:lang w:val="es-ES"/>
-        </w:rPr>
-      </w:pPr>
-      <w:r>
-        <w:rPr>
-          <w:lang w:val="es-ES"/>
-        </w:rPr>
-        <w:lastRenderedPageBreak/>
-        <w:t>Alternativas de solución evaluadas:</w:t>
-      </w:r>
     </w:p>
     <w:p>
       <w:pPr>
@@ -9948,13 +10202,27 @@
         <w:rPr>
           <w:rStyle w:val="Ttulo4Car"/>
         </w:rPr>
-        <w:t xml:space="preserve"> 7.a:</w:t>
-      </w:r>
-      <w:r>
-        <w:rPr>
-          <w:lang w:val="es-ES"/>
-        </w:rPr>
-        <w:t xml:space="preserve"> En la llamada recursiva, aumentar en uno el nivel de un comentario por cada llamada.</w:t>
+        <w:t xml:space="preserve"> 7.b:</w:t>
+      </w:r>
+      <w:r>
+        <w:rPr>
+          <w:lang w:val="es-ES"/>
+        </w:rPr>
+        <w:t xml:space="preserve"> Crear un atributo en comentario llamado nivel, que le es asignado en su creación en función de si cita o </w:t>
+      </w:r>
+      <w:proofErr w:type="gramStart"/>
+      <w:r>
+        <w:rPr>
+          <w:lang w:val="es-ES"/>
+        </w:rPr>
+        <w:t>no</w:t>
+      </w:r>
+      <w:proofErr w:type="gramEnd"/>
+      <w:r>
+        <w:rPr>
+          <w:lang w:val="es-ES"/>
+        </w:rPr>
+        <w:t xml:space="preserve"> a un comentario, y en función del nivel del comentario que esté citando, si es que cita a algún comentario.</w:t>
       </w:r>
     </w:p>
     <w:p>
@@ -9993,7 +10261,7 @@
         <w:rPr>
           <w:lang w:val="es-ES"/>
         </w:rPr>
-        <w:t>Solución simple y lógica. Prácticamente igual que como hemos programado siempre las funciones recursivas.</w:t>
+        <w:t>Solucionaría el problema sin tener que tocar la función recursiva.</w:t>
       </w:r>
     </w:p>
     <w:p>
@@ -10032,91 +10300,7 @@
         <w:rPr>
           <w:lang w:val="es-ES"/>
         </w:rPr>
-        <w:t xml:space="preserve">Debido a que la alternativa escogida en la decisión 5 fue la de hacer llamadas recursivas a un mismo archivo </w:t>
-      </w:r>
-      <w:proofErr w:type="spellStart"/>
-      <w:r>
-        <w:rPr>
-          <w:lang w:val="es-ES"/>
-        </w:rPr>
-        <w:t>jsp</w:t>
-      </w:r>
-      <w:proofErr w:type="spellEnd"/>
-      <w:r>
-        <w:rPr>
-          <w:lang w:val="es-ES"/>
-        </w:rPr>
-        <w:t>, muchas funcionalidades lógicas de una función recursiva no funcionaban como uno se esperaría, dificultando en gran medida esta alternativa.</w:t>
-      </w:r>
-    </w:p>
-    <w:p>
-      <w:pPr>
-        <w:pStyle w:val="Ttulo3"/>
-        <w:rPr>
-          <w:lang w:val="es-ES"/>
-        </w:rPr>
-      </w:pPr>
-    </w:p>
-    <w:p>
-      <w:pPr>
-        <w:rPr>
-          <w:lang w:val="es-ES"/>
-        </w:rPr>
-      </w:pPr>
-      <w:proofErr w:type="spellStart"/>
-      <w:r>
-        <w:rPr>
-          <w:rStyle w:val="Ttulo4Car"/>
-        </w:rPr>
-        <w:t>Alternativa</w:t>
-      </w:r>
-      <w:proofErr w:type="spellEnd"/>
-      <w:r>
-        <w:rPr>
-          <w:rStyle w:val="Ttulo4Car"/>
-        </w:rPr>
-        <w:t xml:space="preserve"> 7.b:</w:t>
-      </w:r>
-      <w:r>
-        <w:rPr>
-          <w:lang w:val="es-ES"/>
-        </w:rPr>
-        <w:t xml:space="preserve"> Crear un atributo en comentario llamado nivel, que le es asignado en su creación en función de si cita o </w:t>
-      </w:r>
-      <w:proofErr w:type="gramStart"/>
-      <w:r>
-        <w:rPr>
-          <w:lang w:val="es-ES"/>
-        </w:rPr>
-        <w:t>no</w:t>
-      </w:r>
-      <w:proofErr w:type="gramEnd"/>
-      <w:r>
-        <w:rPr>
-          <w:lang w:val="es-ES"/>
-        </w:rPr>
-        <w:t xml:space="preserve"> a un comentario, y en función del nivel del comentario que esté citando, si es que cita a algún comentario.</w:t>
-      </w:r>
-    </w:p>
-    <w:p>
-      <w:pPr>
-        <w:rPr>
-          <w:lang w:val="es-ES"/>
-        </w:rPr>
-      </w:pPr>
-      <w:r>
-        <w:rPr>
-          <w:b/>
-          <w:bCs/>
-          <w:lang w:val="es-ES"/>
-        </w:rPr>
-        <w:t>Ventajas</w:t>
-      </w:r>
-      <w:r>
-        <w:rPr>
-          <w:lang w:val="es-ES"/>
-        </w:rPr>
-        <w:t>:</w:t>
+        <w:t xml:space="preserve">No es la respuesta más lógica al problema. </w:t>
       </w:r>
     </w:p>
     <w:p>
@@ -10134,7 +10318,151 @@
         <w:rPr>
           <w:lang w:val="es-ES"/>
         </w:rPr>
-        <w:t>Solucionaría el problema sin tener que tocar la función recursiva.</w:t>
+        <w:t>Hay que añadir atributos que en principio no serían necesarios ya que son derivados de otros atributos de la clase (la clase comentario tiene un atributo que representa una relación de cita entre comentarios, a través del cual se podría deducir el nivel del comentario sin necesidad de hacer un atributo nuevo).</w:t>
+      </w:r>
+    </w:p>
+    <w:p>
+      <w:pPr>
+        <w:pStyle w:val="Ttulo3"/>
+        <w:rPr>
+          <w:lang w:val="es-ES"/>
+        </w:rPr>
+      </w:pPr>
+    </w:p>
+    <w:p>
+      <w:pPr>
+        <w:pStyle w:val="Ttulo3"/>
+        <w:rPr>
+          <w:lang w:val="es-ES"/>
+        </w:rPr>
+      </w:pPr>
+      <w:r>
+        <w:rPr>
+          <w:lang w:val="es-ES"/>
+        </w:rPr>
+        <w:t>Justificación de la solución adoptada</w:t>
+      </w:r>
+    </w:p>
+    <w:p>
+      <w:pPr>
+        <w:rPr>
+          <w:lang w:val="es-ES"/>
+        </w:rPr>
+      </w:pPr>
+      <w:r>
+        <w:rPr>
+          <w:lang w:val="es-ES"/>
+        </w:rPr>
+        <w:t>En primer lugar, elegimos aplicar la alternativa 7.a, pero el inconveniente de esa alternativa</w:t>
+      </w:r>
+      <w:r>
+        <w:rPr>
+          <w:lang w:val="es-ES"/>
+        </w:rPr>
+        <w:t xml:space="preserve"> (</w:t>
+      </w:r>
+      <w:proofErr w:type="spellStart"/>
+      <w:r>
+        <w:rPr>
+          <w:lang w:val="es-ES"/>
+        </w:rPr>
+        <w:t>el</w:t>
+      </w:r>
+      <w:proofErr w:type="spellEnd"/>
+      <w:r>
+        <w:rPr>
+          <w:lang w:val="es-ES"/>
+        </w:rPr>
+        <w:t xml:space="preserve"> que la recursividad no funcionaba como en otros entornos de programación con los que hemos trabajado)</w:t>
+      </w:r>
+      <w:r>
+        <w:rPr>
+          <w:lang w:val="es-ES"/>
+        </w:rPr>
+        <w:t xml:space="preserve"> no nos permitió conseguir los resultados que queríamos. La alternativa 7.b fue un poco más laboriosa de lo que hubiera sido la 7.a (si no hubiese sido por su inconveniente), pero funcionó bien, así que fue la que finalmente escogimos.</w:t>
+      </w:r>
+    </w:p>
+    <w:p>
+      <w:pPr>
+        <w:pStyle w:val="Ttulo2"/>
+        <w:rPr>
+          <w:lang w:val="es-ES"/>
+        </w:rPr>
+      </w:pPr>
+      <w:r>
+        <w:rPr>
+          <w:lang w:val="es-ES"/>
+        </w:rPr>
+        <w:lastRenderedPageBreak/>
+        <w:t>Decisión 8: Implementación de los distintos tipos de usuario.</w:t>
+      </w:r>
+    </w:p>
+    <w:p>
+      <w:pPr>
+        <w:pStyle w:val="Ttulo3"/>
+        <w:rPr>
+          <w:lang w:val="es-ES"/>
+        </w:rPr>
+      </w:pPr>
+      <w:r>
+        <w:rPr>
+          <w:lang w:val="es-ES"/>
+        </w:rPr>
+        <w:t>Descripción del problema:</w:t>
+      </w:r>
+    </w:p>
+    <w:p>
+      <w:pPr>
+        <w:rPr>
+          <w:lang w:val="es-ES"/>
+        </w:rPr>
+      </w:pPr>
+      <w:r>
+        <w:rPr>
+          <w:lang w:val="es-ES"/>
+        </w:rPr>
+        <w:t>Nuestra aplicación hace uso de distintos roles para los usuarios. Estos roles permiten acceder a determinadas partes de la página e incluso a ciertas funcionalidades. La implementación de esta funcionalidad se podía hacer de distintas formas.</w:t>
+      </w:r>
+    </w:p>
+    <w:p>
+      <w:pPr>
+        <w:pStyle w:val="Ttulo3"/>
+        <w:rPr>
+          <w:lang w:val="es-ES"/>
+        </w:rPr>
+      </w:pPr>
+      <w:r>
+        <w:rPr>
+          <w:lang w:val="es-ES"/>
+        </w:rPr>
+        <w:t>Alternativas de solución evaluadas:</w:t>
+      </w:r>
+    </w:p>
+    <w:p>
+      <w:pPr>
+        <w:rPr>
+          <w:lang w:val="es-ES"/>
+        </w:rPr>
+      </w:pPr>
+      <w:proofErr w:type="spellStart"/>
+      <w:r>
+        <w:rPr>
+          <w:rStyle w:val="Ttulo4Car"/>
+        </w:rPr>
+        <w:t>Alternativa</w:t>
+      </w:r>
+      <w:proofErr w:type="spellEnd"/>
+      <w:r>
+        <w:rPr>
+          <w:rStyle w:val="Ttulo4Car"/>
+        </w:rPr>
+        <w:t xml:space="preserve"> 8.a:</w:t>
+      </w:r>
+      <w:r>
+        <w:rPr>
+          <w:lang w:val="es-ES"/>
+        </w:rPr>
+        <w:t xml:space="preserve"> Crear un atributo en la clase del usuario que determinase su rol.</w:t>
       </w:r>
     </w:p>
     <w:p>
@@ -10149,13 +10477,13 @@
           <w:bCs/>
           <w:lang w:val="es-ES"/>
         </w:rPr>
-        <w:t>Inconvenientes</w:t>
-      </w:r>
-      <w:r>
-        <w:rPr>
-          <w:lang w:val="es-ES"/>
-        </w:rPr>
-        <w:t xml:space="preserve">: </w:t>
+        <w:t>Ventajas</w:t>
+      </w:r>
+      <w:r>
+        <w:rPr>
+          <w:lang w:val="es-ES"/>
+        </w:rPr>
+        <w:t>:</w:t>
       </w:r>
     </w:p>
     <w:p>
@@ -10173,7 +10501,28 @@
         <w:rPr>
           <w:lang w:val="es-ES"/>
         </w:rPr>
-        <w:t xml:space="preserve">No es la respuesta más lógica al problema. </w:t>
+        <w:t>Alternativa sencilla de implementar.</w:t>
+      </w:r>
+    </w:p>
+    <w:p>
+      <w:pPr>
+        <w:rPr>
+          <w:lang w:val="es-ES"/>
+        </w:rPr>
+      </w:pPr>
+      <w:r>
+        <w:rPr>
+          <w:b/>
+          <w:bCs/>
+          <w:lang w:val="es-ES"/>
+        </w:rPr>
+        <w:t>Inconvenientes</w:t>
+      </w:r>
+      <w:r>
+        <w:rPr>
+          <w:lang w:val="es-ES"/>
+        </w:rPr>
+        <w:t xml:space="preserve">: </w:t>
       </w:r>
     </w:p>
     <w:p>
@@ -10191,7 +10540,7 @@
         <w:rPr>
           <w:lang w:val="es-ES"/>
         </w:rPr>
-        <w:t>Hay que añadir atributos que en principio no serían necesarios ya que son derivados de otros atributos de la clase (la clase comentario tiene un atributo que representa una relación de cita entre comentarios, a través del cual se podría deducir el nivel del comentario sin necesidad de hacer un atributo nuevo).</w:t>
+        <w:t>No podrían aplicarse operaciones demasiado complejas a los distintos privilegios que otorga cada rol.</w:t>
       </w:r>
     </w:p>
     <w:p>
@@ -10204,88 +10553,6 @@
     </w:p>
     <w:p>
       <w:pPr>
-        <w:pStyle w:val="Ttulo3"/>
-        <w:rPr>
-          <w:lang w:val="es-ES"/>
-        </w:rPr>
-      </w:pPr>
-      <w:r>
-        <w:rPr>
-          <w:lang w:val="es-ES"/>
-        </w:rPr>
-        <w:t>Justificación de la solución adoptada</w:t>
-      </w:r>
-    </w:p>
-    <w:p>
-      <w:pPr>
-        <w:rPr>
-          <w:lang w:val="es-ES"/>
-        </w:rPr>
-      </w:pPr>
-      <w:r>
-        <w:rPr>
-          <w:lang w:val="es-ES"/>
-        </w:rPr>
-        <w:t>En primer lugar, elegimos aplicar la alternativa 7.a, pero el inconveniente de esa alternativa no nos permitió conseguir los resultados que queríamos. La alternativa 7.b fue un poco más laboriosa de lo que hubiera sido la 7.a (si no hubiese sido por su inconveniente), pero funcionó bien, así que fue la que finalmente escogimos.</w:t>
-      </w:r>
-    </w:p>
-    <w:p>
-      <w:pPr>
-        <w:pStyle w:val="Ttulo2"/>
-        <w:rPr>
-          <w:lang w:val="es-ES"/>
-        </w:rPr>
-      </w:pPr>
-      <w:r>
-        <w:rPr>
-          <w:lang w:val="es-ES"/>
-        </w:rPr>
-        <w:t>Decisión 8: Implementación de los distintos tipos de usuario.</w:t>
-      </w:r>
-    </w:p>
-    <w:p>
-      <w:pPr>
-        <w:pStyle w:val="Ttulo3"/>
-        <w:rPr>
-          <w:lang w:val="es-ES"/>
-        </w:rPr>
-      </w:pPr>
-      <w:r>
-        <w:rPr>
-          <w:lang w:val="es-ES"/>
-        </w:rPr>
-        <w:t>Descripción del problema:</w:t>
-      </w:r>
-    </w:p>
-    <w:p>
-      <w:pPr>
-        <w:rPr>
-          <w:lang w:val="es-ES"/>
-        </w:rPr>
-      </w:pPr>
-      <w:r>
-        <w:rPr>
-          <w:lang w:val="es-ES"/>
-        </w:rPr>
-        <w:t>Nuestra aplicación hace uso de distintos roles para los usuarios. Estos roles permiten acceder a determinadas partes de la página e incluso a ciertas funcionalidades. La implementación de esta funcionalidad se podía hacer de distintas formas.</w:t>
-      </w:r>
-    </w:p>
-    <w:p>
-      <w:pPr>
-        <w:pStyle w:val="Ttulo3"/>
-        <w:rPr>
-          <w:lang w:val="es-ES"/>
-        </w:rPr>
-      </w:pPr>
-      <w:r>
-        <w:rPr>
-          <w:lang w:val="es-ES"/>
-        </w:rPr>
-        <w:t>Alternativas de solución evaluadas:</w:t>
-      </w:r>
-    </w:p>
-    <w:p>
-      <w:pPr>
         <w:rPr>
           <w:lang w:val="es-ES"/>
         </w:rPr>
@@ -10302,13 +10569,13 @@
         <w:rPr>
           <w:rStyle w:val="Ttulo4Car"/>
         </w:rPr>
-        <w:t xml:space="preserve"> 8.a:</w:t>
-      </w:r>
-      <w:r>
-        <w:rPr>
-          <w:lang w:val="es-ES"/>
-        </w:rPr>
-        <w:t xml:space="preserve"> Crear un atributo en la clase del usuario que determinase su rol.</w:t>
+        <w:t xml:space="preserve"> 8.b:</w:t>
+      </w:r>
+      <w:r>
+        <w:rPr>
+          <w:lang w:val="es-ES"/>
+        </w:rPr>
+        <w:t xml:space="preserve"> Crear una clase para cada atributo, y crear una relación entre la clase usuario y esas clases.</w:t>
       </w:r>
     </w:p>
     <w:p>
@@ -10347,7 +10614,37 @@
         <w:rPr>
           <w:lang w:val="es-ES"/>
         </w:rPr>
-        <w:t>Solución simple, de fácil implementación y eficaz.</w:t>
+        <w:t>P</w:t>
+      </w:r>
+      <w:r>
+        <w:rPr>
+          <w:lang w:val="es-ES"/>
+        </w:rPr>
+        <w:t>ermit</w:t>
+      </w:r>
+      <w:r>
+        <w:rPr>
+          <w:lang w:val="es-ES"/>
+        </w:rPr>
+        <w:t>e</w:t>
+      </w:r>
+      <w:r>
+        <w:rPr>
+          <w:lang w:val="es-ES"/>
+        </w:rPr>
+        <w:t xml:space="preserve"> hacer operaciones más complejas para el comportamiento de cada rol</w:t>
+      </w:r>
+      <w:r>
+        <w:rPr>
+          <w:lang w:val="es-ES"/>
+        </w:rPr>
+        <w:t xml:space="preserve"> (restricciones más complejas, relaciones exclusivas de cada rol...)</w:t>
+      </w:r>
+      <w:r>
+        <w:rPr>
+          <w:lang w:val="es-ES"/>
+        </w:rPr>
+        <w:t>.</w:t>
       </w:r>
     </w:p>
     <w:p>
@@ -10386,8 +10683,7 @@
         <w:rPr>
           <w:lang w:val="es-ES"/>
         </w:rPr>
-        <w:lastRenderedPageBreak/>
-        <w:t>No podrían aplicarse operaciones demasiado complejas a los distintos privilegios que otorga cada rol.</w:t>
+        <w:t xml:space="preserve">La implementación no es trivial. </w:t>
       </w:r>
     </w:p>
     <w:p>
@@ -10416,13 +10712,55 @@
         <w:rPr>
           <w:rStyle w:val="Ttulo4Car"/>
         </w:rPr>
-        <w:t xml:space="preserve"> 8.b:</w:t>
-      </w:r>
-      <w:r>
-        <w:rPr>
-          <w:lang w:val="es-ES"/>
-        </w:rPr>
-        <w:t xml:space="preserve"> Crear una clase para cada atributo, y crear una relación entre la clase usuario y esas clases.</w:t>
+        <w:t xml:space="preserve"> 8.c:</w:t>
+      </w:r>
+      <w:r>
+        <w:rPr>
+          <w:lang w:val="es-ES"/>
+        </w:rPr>
+        <w:t xml:space="preserve"> Hacer uso de la clase </w:t>
+      </w:r>
+      <w:proofErr w:type="spellStart"/>
+      <w:r>
+        <w:rPr>
+          <w:lang w:val="es-ES"/>
+        </w:rPr>
+        <w:t>Authorities</w:t>
+      </w:r>
+      <w:proofErr w:type="spellEnd"/>
+      <w:r>
+        <w:rPr>
+          <w:lang w:val="es-ES"/>
+        </w:rPr>
+        <w:t xml:space="preserve"> ya existente en el proyecto </w:t>
+      </w:r>
+      <w:proofErr w:type="spellStart"/>
+      <w:r>
+        <w:rPr>
+          <w:lang w:val="es-ES"/>
+        </w:rPr>
+        <w:t>petclinic</w:t>
+      </w:r>
+      <w:proofErr w:type="spellEnd"/>
+      <w:r>
+        <w:rPr>
+          <w:lang w:val="es-ES"/>
+        </w:rPr>
+        <w:t xml:space="preserve">, que además ya tiene una relación con </w:t>
+      </w:r>
+      <w:proofErr w:type="spellStart"/>
+      <w:r>
+        <w:rPr>
+          <w:lang w:val="es-ES"/>
+        </w:rPr>
+        <w:t>User</w:t>
+      </w:r>
+      <w:proofErr w:type="spellEnd"/>
+      <w:r>
+        <w:rPr>
+          <w:lang w:val="es-ES"/>
+        </w:rPr>
+        <w:t xml:space="preserve"> (que a su vez tiene una relación con nuestra clase Usuario).</w:t>
       </w:r>
     </w:p>
     <w:p>
@@ -10461,28 +10799,7 @@
         <w:rPr>
           <w:lang w:val="es-ES"/>
         </w:rPr>
-        <w:t>Solucionaría el problema y permitiría hacer operaciones más complejas para el comportamiento de cada rol.</w:t>
-      </w:r>
-    </w:p>
-    <w:p>
-      <w:pPr>
-        <w:rPr>
-          <w:lang w:val="es-ES"/>
-        </w:rPr>
-      </w:pPr>
-      <w:r>
-        <w:rPr>
-          <w:b/>
-          <w:bCs/>
-          <w:lang w:val="es-ES"/>
-        </w:rPr>
-        <w:t>Inconvenientes</w:t>
-      </w:r>
-      <w:r>
-        <w:rPr>
-          <w:lang w:val="es-ES"/>
-        </w:rPr>
-        <w:t xml:space="preserve">: </w:t>
+        <w:t>Solución más sencilla que la 6.b y no mucho más compleja que la 6.a.</w:t>
       </w:r>
     </w:p>
     <w:p>
@@ -10500,105 +10817,7 @@
         <w:rPr>
           <w:lang w:val="es-ES"/>
         </w:rPr>
-        <w:t xml:space="preserve">La implementación no es trivial. </w:t>
-      </w:r>
-    </w:p>
-    <w:p>
-      <w:pPr>
-        <w:pStyle w:val="Ttulo3"/>
-        <w:rPr>
-          <w:lang w:val="es-ES"/>
-        </w:rPr>
-      </w:pPr>
-    </w:p>
-    <w:p>
-      <w:pPr>
-        <w:rPr>
-          <w:lang w:val="es-ES"/>
-        </w:rPr>
-      </w:pPr>
-      <w:proofErr w:type="spellStart"/>
-      <w:r>
-        <w:rPr>
-          <w:rStyle w:val="Ttulo4Car"/>
-        </w:rPr>
-        <w:t>Alternativa</w:t>
-      </w:r>
-      <w:proofErr w:type="spellEnd"/>
-      <w:r>
-        <w:rPr>
-          <w:rStyle w:val="Ttulo4Car"/>
-        </w:rPr>
-        <w:t xml:space="preserve"> 8.c:</w:t>
-      </w:r>
-      <w:r>
-        <w:rPr>
-          <w:lang w:val="es-ES"/>
-        </w:rPr>
-        <w:t xml:space="preserve"> Hacer uso de la clase </w:t>
-      </w:r>
-      <w:proofErr w:type="spellStart"/>
-      <w:r>
-        <w:rPr>
-          <w:lang w:val="es-ES"/>
-        </w:rPr>
-        <w:t>Authorities</w:t>
-      </w:r>
-      <w:proofErr w:type="spellEnd"/>
-      <w:r>
-        <w:rPr>
-          <w:lang w:val="es-ES"/>
-        </w:rPr>
-        <w:t xml:space="preserve"> ya existente en el proyecto </w:t>
-      </w:r>
-      <w:proofErr w:type="spellStart"/>
-      <w:r>
-        <w:rPr>
-          <w:lang w:val="es-ES"/>
-        </w:rPr>
-        <w:t>petclinic</w:t>
-      </w:r>
-      <w:proofErr w:type="spellEnd"/>
-      <w:r>
-        <w:rPr>
-          <w:lang w:val="es-ES"/>
-        </w:rPr>
-        <w:t xml:space="preserve">, que además ya tiene una relación con </w:t>
-      </w:r>
-      <w:proofErr w:type="spellStart"/>
-      <w:r>
-        <w:rPr>
-          <w:lang w:val="es-ES"/>
-        </w:rPr>
-        <w:t>User</w:t>
-      </w:r>
-      <w:proofErr w:type="spellEnd"/>
-      <w:r>
-        <w:rPr>
-          <w:lang w:val="es-ES"/>
-        </w:rPr>
-        <w:t xml:space="preserve"> (que a su vez tiene una relación con nuestra clase Usuario).</w:t>
-      </w:r>
-    </w:p>
-    <w:p>
-      <w:pPr>
-        <w:rPr>
-          <w:lang w:val="es-ES"/>
-        </w:rPr>
-      </w:pPr>
-      <w:r>
-        <w:rPr>
-          <w:b/>
-          <w:bCs/>
-          <w:lang w:val="es-ES"/>
-        </w:rPr>
-        <w:t>Ventajas</w:t>
-      </w:r>
-      <w:r>
-        <w:rPr>
-          <w:lang w:val="es-ES"/>
-        </w:rPr>
-        <w:t>:</w:t>
+        <w:t>Permite hacer uso de ciertas funcionalidades que Spring tiene reservadas para esta clase, que está estrechamente ligada al sistema de seguridad de Spring.</w:t>
       </w:r>
     </w:p>
     <w:p>
@@ -10616,7 +10835,28 @@
         <w:rPr>
           <w:lang w:val="es-ES"/>
         </w:rPr>
-        <w:t>Solución más sencilla que la 6.b y no mucho más compleja que la 6.a.</w:t>
+        <w:t>Hay soporte en línea para los distintos problemas que pudieran surgir.</w:t>
+      </w:r>
+    </w:p>
+    <w:p>
+      <w:pPr>
+        <w:rPr>
+          <w:lang w:val="es-ES"/>
+        </w:rPr>
+      </w:pPr>
+      <w:r>
+        <w:rPr>
+          <w:b/>
+          <w:bCs/>
+          <w:lang w:val="es-ES"/>
+        </w:rPr>
+        <w:t>Inconvenientes</w:t>
+      </w:r>
+      <w:r>
+        <w:rPr>
+          <w:lang w:val="es-ES"/>
+        </w:rPr>
+        <w:t xml:space="preserve">: </w:t>
       </w:r>
     </w:p>
     <w:p>
@@ -10634,7 +10874,7 @@
         <w:rPr>
           <w:lang w:val="es-ES"/>
         </w:rPr>
-        <w:t>Permite hacer uso de ciertas funcionalidades que Spring tiene reservadas para esta clase, que está estrechamente ligada al sistema de seguridad de Spring.</w:t>
+        <w:t>Podría haber comportamiento inesperado si no supiéramos manejar bien las funcionalidades de Spring.</w:t>
       </w:r>
     </w:p>
     <w:p>
@@ -10652,65 +10892,14 @@
         <w:rPr>
           <w:lang w:val="es-ES"/>
         </w:rPr>
-        <w:t>Hay soporte en línea para los distintos problemas que pudieran surgir.</w:t>
-      </w:r>
-    </w:p>
-    <w:p>
-      <w:pPr>
-        <w:rPr>
-          <w:lang w:val="es-ES"/>
-        </w:rPr>
-      </w:pPr>
-      <w:r>
-        <w:rPr>
-          <w:b/>
-          <w:bCs/>
-          <w:lang w:val="es-ES"/>
-        </w:rPr>
-        <w:t>Inconvenientes</w:t>
-      </w:r>
-      <w:r>
-        <w:rPr>
-          <w:lang w:val="es-ES"/>
-        </w:rPr>
-        <w:t xml:space="preserve">: </w:t>
-      </w:r>
-    </w:p>
-    <w:p>
-      <w:pPr>
-        <w:pStyle w:val="Prrafodelista"/>
-        <w:numPr>
-          <w:ilvl w:val="0"/>
-          <w:numId w:val="6"/>
-        </w:numPr>
-        <w:rPr>
-          <w:lang w:val="es-ES"/>
-        </w:rPr>
-      </w:pPr>
-      <w:r>
-        <w:rPr>
-          <w:lang w:val="es-ES"/>
-        </w:rPr>
-        <w:t>Podría haber comportamiento inesperado si no supiéramos manejar bien las funcionalidades de Spring.</w:t>
-      </w:r>
-    </w:p>
-    <w:p>
-      <w:pPr>
-        <w:pStyle w:val="Prrafodelista"/>
-        <w:numPr>
-          <w:ilvl w:val="0"/>
-          <w:numId w:val="6"/>
-        </w:numPr>
-        <w:rPr>
-          <w:lang w:val="es-ES"/>
-        </w:rPr>
-      </w:pPr>
-      <w:r>
-        <w:rPr>
-          <w:lang w:val="es-ES"/>
-        </w:rPr>
         <w:t>No hay garantía de que pudiéramos implementar operaciones de mayor complejidad para los permisos de los distintos roles.</w:t>
       </w:r>
+      <w:r>
+        <w:rPr>
+          <w:lang w:val="es-ES"/>
+        </w:rPr>
+        <w:t xml:space="preserve"> Dependeríamos de las funciones internas de Spring.</w:t>
+      </w:r>
     </w:p>
     <w:p>
       <w:pPr>
@@ -10730,6 +10919,7 @@
         <w:rPr>
           <w:lang w:val="es-ES"/>
         </w:rPr>
+        <w:lastRenderedPageBreak/>
         <w:t>Justificación de la solución adoptada</w:t>
       </w:r>
     </w:p>
@@ -12461,9 +12651,7 @@
 </file>
 
 <file path=customXml/item1.xml><?xml version="1.0" encoding="utf-8"?>
-<p:properties xmlns:p="http://schemas.microsoft.com/office/2006/metadata/properties" xmlns:xsi="http://www.w3.org/2001/XMLSchema-instance" xmlns:pc="http://schemas.microsoft.com/office/infopath/2007/PartnerControls">
-  <documentManagement/>
-</p:properties>
+<b:Sources xmlns:b="http://schemas.openxmlformats.org/officeDocument/2006/bibliography" xmlns="http://schemas.openxmlformats.org/officeDocument/2006/bibliography" SelectedStyle="\APASixthEditionOfficeOnline.xsl" StyleName="APA" Version="6"/>
 </file>
 
 <file path=customXml/item2.xml><?xml version="1.0" encoding="utf-8"?>
@@ -12476,7 +12664,9 @@
 </file>
 
 <file path=customXml/item3.xml><?xml version="1.0" encoding="utf-8"?>
-<b:Sources xmlns:b="http://schemas.openxmlformats.org/officeDocument/2006/bibliography" xmlns="http://schemas.openxmlformats.org/officeDocument/2006/bibliography" SelectedStyle="\APASixthEditionOfficeOnline.xsl" StyleName="APA" Version="6"/>
+<p:properties xmlns:p="http://schemas.microsoft.com/office/2006/metadata/properties" xmlns:xsi="http://www.w3.org/2001/XMLSchema-instance" xmlns:pc="http://schemas.microsoft.com/office/infopath/2007/PartnerControls">
+  <documentManagement/>
+</p:properties>
 </file>
 
 <file path=customXml/item4.xml><?xml version="1.0" encoding="utf-8"?>
@@ -12664,10 +12854,9 @@
 </file>
 
 <file path=customXml/itemProps1.xml><?xml version="1.0" encoding="utf-8"?>
-<ds:datastoreItem xmlns:ds="http://schemas.openxmlformats.org/officeDocument/2006/customXml" ds:itemID="{881E4EBD-0649-4424-AEDA-9B7C2646F47E}">
+<ds:datastoreItem xmlns:ds="http://schemas.openxmlformats.org/officeDocument/2006/customXml" ds:itemID="{C4BCD837-5452-4BEA-84F9-63B294809213}">
   <ds:schemaRefs>
-    <ds:schemaRef ds:uri="http://schemas.microsoft.com/office/2006/metadata/properties"/>
-    <ds:schemaRef ds:uri="http://schemas.microsoft.com/office/infopath/2007/PartnerControls"/>
+    <ds:schemaRef ds:uri="http://schemas.openxmlformats.org/officeDocument/2006/bibliography"/>
   </ds:schemaRefs>
 </ds:datastoreItem>
 </file>
@@ -12681,9 +12870,10 @@
 </file>
 
 <file path=customXml/itemProps3.xml><?xml version="1.0" encoding="utf-8"?>
-<ds:datastoreItem xmlns:ds="http://schemas.openxmlformats.org/officeDocument/2006/customXml" ds:itemID="{C4BCD837-5452-4BEA-84F9-63B294809213}">
+<ds:datastoreItem xmlns:ds="http://schemas.openxmlformats.org/officeDocument/2006/customXml" ds:itemID="{881E4EBD-0649-4424-AEDA-9B7C2646F47E}">
   <ds:schemaRefs>
-    <ds:schemaRef ds:uri="http://schemas.openxmlformats.org/officeDocument/2006/bibliography"/>
+    <ds:schemaRef ds:uri="http://schemas.microsoft.com/office/2006/metadata/properties"/>
+    <ds:schemaRef ds:uri="http://schemas.microsoft.com/office/infopath/2007/PartnerControls"/>
   </ds:schemaRefs>
 </ds:datastoreItem>
 </file>

</xml_diff>